<commit_message>
Added some combat skills. Changed questionnaire
</commit_message>
<xml_diff>
--- a/Castlegate Academy Admissions Questionnaire.docx
+++ b/Castlegate Academy Admissions Questionnaire.docx
@@ -3188,6 +3188,43 @@
     </w:p>
     <w:p>
       <w:pPr>
+        <w:rPr>
+          <w:rFonts w:eastAsia="Times New Roman" w:cs="Times New Roman"/>
+          <w:color w:val="444444"/>
+        </w:rPr>
+      </w:pPr>
+    </w:p>
+    <w:p>
+      <w:pPr>
+        <w:pStyle w:val="ListParagraph"/>
+        <w:numPr>
+          <w:ilvl w:val="0"/>
+          <w:numId w:val="1"/>
+        </w:numPr>
+        <w:rPr>
+          <w:rFonts w:eastAsia="Times New Roman" w:cs="Times New Roman"/>
+          <w:color w:val="444444"/>
+        </w:rPr>
+      </w:pPr>
+      <w:r>
+        <w:rPr>
+          <w:rFonts w:eastAsia="Times New Roman" w:cs="Times New Roman"/>
+          <w:color w:val="444444"/>
+        </w:rPr>
+        <w:t>What qualities should you look for in a good roommate?</w:t>
+      </w:r>
+    </w:p>
+    <w:p>
+      <w:pPr>
+        <w:pStyle w:val="ListParagraph"/>
+        <w:rPr>
+          <w:rFonts w:eastAsia="Times New Roman" w:cs="Times New Roman"/>
+          <w:color w:val="444444"/>
+        </w:rPr>
+      </w:pPr>
+    </w:p>
+    <w:p>
+      <w:pPr>
         <w:pStyle w:val="ListParagraph"/>
         <w:rPr>
           <w:rFonts w:eastAsia="Times New Roman" w:cs="Times New Roman"/>
@@ -3252,7 +3289,7 @@
           <w:rFonts w:eastAsia="Times New Roman" w:cs="Times New Roman"/>
           <w:color w:val="444444"/>
         </w:rPr>
-        <w:t>No man left behind</w:t>
+        <w:t>All for one and one for all</w:t>
       </w:r>
     </w:p>
     <w:p>
@@ -3272,7 +3309,7 @@
           <w:rFonts w:eastAsia="Times New Roman" w:cs="Times New Roman"/>
           <w:color w:val="444444"/>
         </w:rPr>
-        <w:t>All for one and one for all</w:t>
+        <w:t>No stone left unturned</w:t>
       </w:r>
     </w:p>
     <w:p>
@@ -3292,7 +3329,7 @@
           <w:rFonts w:eastAsia="Times New Roman" w:cs="Times New Roman"/>
           <w:color w:val="444444"/>
         </w:rPr>
-        <w:t>No stone left unturned</w:t>
+        <w:t>Slow and steady wins the race</w:t>
       </w:r>
     </w:p>
     <w:p>
@@ -3312,7 +3349,7 @@
           <w:rFonts w:eastAsia="Times New Roman" w:cs="Times New Roman"/>
           <w:color w:val="444444"/>
         </w:rPr>
-        <w:t>Slow and steady wins the race</w:t>
+        <w:t>Better safe than sorry</w:t>
       </w:r>
     </w:p>
     <w:p>
@@ -3332,7 +3369,7 @@
           <w:rFonts w:eastAsia="Times New Roman" w:cs="Times New Roman"/>
           <w:color w:val="444444"/>
         </w:rPr>
-        <w:t>Better safe than sorry</w:t>
+        <w:t>Variety is the spice of life</w:t>
       </w:r>
     </w:p>
     <w:p>
@@ -3352,7 +3389,7 @@
           <w:rFonts w:eastAsia="Times New Roman" w:cs="Times New Roman"/>
           <w:color w:val="444444"/>
         </w:rPr>
-        <w:t>Life for the day</w:t>
+        <w:t>Keep your friends close and your enemies closer</w:t>
       </w:r>
     </w:p>
     <w:p>
@@ -3372,7 +3409,14 @@
           <w:rFonts w:eastAsia="Times New Roman" w:cs="Times New Roman"/>
           <w:color w:val="444444"/>
         </w:rPr>
-        <w:t>Speak softly and carry a big stick</w:t>
+        <w:t>Liv</w:t>
+      </w:r>
+      <w:r>
+        <w:rPr>
+          <w:rFonts w:eastAsia="Times New Roman" w:cs="Times New Roman"/>
+          <w:color w:val="444444"/>
+        </w:rPr>
+        <w:t>e for the day</w:t>
       </w:r>
     </w:p>
     <w:p>
@@ -3392,19 +3436,247 @@
           <w:rFonts w:eastAsia="Times New Roman" w:cs="Times New Roman"/>
           <w:color w:val="444444"/>
         </w:rPr>
+        <w:t>Speak softly and carry a big stick</w:t>
+      </w:r>
+    </w:p>
+    <w:p>
+      <w:pPr>
+        <w:pStyle w:val="ListParagraph"/>
+        <w:numPr>
+          <w:ilvl w:val="0"/>
+          <w:numId w:val="3"/>
+        </w:numPr>
+        <w:rPr>
+          <w:rFonts w:eastAsia="Times New Roman" w:cs="Times New Roman"/>
+          <w:color w:val="444444"/>
+        </w:rPr>
+      </w:pPr>
+      <w:r>
+        <w:rPr>
+          <w:rFonts w:eastAsia="Times New Roman" w:cs="Times New Roman"/>
+          <w:color w:val="444444"/>
+        </w:rPr>
         <w:t>The early bird gets the worm</w:t>
       </w:r>
     </w:p>
     <w:p>
       <w:pPr>
-        <w:ind w:left="1440"/>
-        <w:rPr>
-          <w:rFonts w:eastAsia="Times New Roman" w:cs="Times New Roman"/>
-          <w:color w:val="444444"/>
-        </w:rPr>
-      </w:pPr>
+        <w:pStyle w:val="ListParagraph"/>
+        <w:numPr>
+          <w:ilvl w:val="0"/>
+          <w:numId w:val="3"/>
+        </w:numPr>
+        <w:rPr>
+          <w:rFonts w:eastAsia="Times New Roman" w:cs="Times New Roman"/>
+          <w:color w:val="444444"/>
+        </w:rPr>
+      </w:pPr>
+      <w:r>
+        <w:rPr>
+          <w:rFonts w:eastAsia="Times New Roman" w:cs="Times New Roman"/>
+          <w:color w:val="444444"/>
+        </w:rPr>
+        <w:t>All work and no play makes Jack a dull boy</w:t>
+      </w:r>
+    </w:p>
+    <w:p>
+      <w:pPr>
+        <w:pStyle w:val="ListParagraph"/>
+        <w:numPr>
+          <w:ilvl w:val="0"/>
+          <w:numId w:val="3"/>
+        </w:numPr>
+        <w:rPr>
+          <w:rFonts w:eastAsia="Times New Roman" w:cs="Times New Roman"/>
+          <w:color w:val="444444"/>
+        </w:rPr>
+      </w:pPr>
+      <w:r>
+        <w:rPr>
+          <w:rFonts w:eastAsia="Times New Roman" w:cs="Times New Roman"/>
+          <w:color w:val="444444"/>
+        </w:rPr>
+        <w:t>Discretion if the better part of valor</w:t>
+      </w:r>
+    </w:p>
+    <w:p>
+      <w:pPr>
+        <w:pStyle w:val="ListParagraph"/>
+        <w:numPr>
+          <w:ilvl w:val="0"/>
+          <w:numId w:val="3"/>
+        </w:numPr>
+        <w:rPr>
+          <w:rFonts w:eastAsia="Times New Roman" w:cs="Times New Roman"/>
+          <w:color w:val="444444"/>
+        </w:rPr>
+      </w:pPr>
+      <w:r>
+        <w:rPr>
+          <w:rFonts w:eastAsia="Times New Roman" w:cs="Times New Roman"/>
+          <w:color w:val="444444"/>
+        </w:rPr>
+        <w:t>Patience is a virtue</w:t>
+      </w:r>
+    </w:p>
+    <w:p>
+      <w:pPr>
+        <w:pStyle w:val="ListParagraph"/>
+        <w:numPr>
+          <w:ilvl w:val="0"/>
+          <w:numId w:val="3"/>
+        </w:numPr>
+        <w:rPr>
+          <w:rFonts w:eastAsia="Times New Roman" w:cs="Times New Roman"/>
+          <w:color w:val="444444"/>
+        </w:rPr>
+      </w:pPr>
+      <w:r>
+        <w:rPr>
+          <w:rFonts w:eastAsia="Times New Roman" w:cs="Times New Roman"/>
+          <w:color w:val="444444"/>
+        </w:rPr>
+        <w:t>Practice makes perfect</w:t>
+      </w:r>
+    </w:p>
+    <w:p>
+      <w:pPr>
+        <w:pStyle w:val="ListParagraph"/>
+        <w:numPr>
+          <w:ilvl w:val="0"/>
+          <w:numId w:val="3"/>
+        </w:numPr>
+        <w:rPr>
+          <w:rFonts w:eastAsia="Times New Roman" w:cs="Times New Roman"/>
+          <w:color w:val="444444"/>
+        </w:rPr>
+      </w:pPr>
+      <w:r>
+        <w:rPr>
+          <w:rFonts w:eastAsia="Times New Roman" w:cs="Times New Roman"/>
+          <w:color w:val="444444"/>
+        </w:rPr>
+        <w:t>Waste not, want not</w:t>
+      </w:r>
+    </w:p>
+    <w:p>
+      <w:pPr>
+        <w:pStyle w:val="ListParagraph"/>
+        <w:numPr>
+          <w:ilvl w:val="0"/>
+          <w:numId w:val="3"/>
+        </w:numPr>
+        <w:rPr>
+          <w:rFonts w:eastAsia="Times New Roman" w:cs="Times New Roman"/>
+          <w:color w:val="444444"/>
+        </w:rPr>
+      </w:pPr>
+      <w:r>
+        <w:rPr>
+          <w:rFonts w:eastAsia="Times New Roman" w:cs="Times New Roman"/>
+          <w:color w:val="444444"/>
+        </w:rPr>
+        <w:t>A good name is better than riches</w:t>
+      </w:r>
+    </w:p>
+    <w:p>
+      <w:pPr>
+        <w:pStyle w:val="ListParagraph"/>
+        <w:numPr>
+          <w:ilvl w:val="0"/>
+          <w:numId w:val="3"/>
+        </w:numPr>
+        <w:rPr>
+          <w:rFonts w:eastAsia="Times New Roman" w:cs="Times New Roman"/>
+          <w:color w:val="444444"/>
+        </w:rPr>
+      </w:pPr>
+      <w:r>
+        <w:rPr>
+          <w:rFonts w:eastAsia="Times New Roman" w:cs="Times New Roman"/>
+          <w:color w:val="444444"/>
+        </w:rPr>
+        <w:t>Knowledge is power</w:t>
+      </w:r>
+    </w:p>
+    <w:p>
+      <w:pPr>
+        <w:pStyle w:val="ListParagraph"/>
+        <w:numPr>
+          <w:ilvl w:val="0"/>
+          <w:numId w:val="3"/>
+        </w:numPr>
+        <w:rPr>
+          <w:rFonts w:eastAsia="Times New Roman" w:cs="Times New Roman"/>
+          <w:color w:val="444444"/>
+        </w:rPr>
+      </w:pPr>
+      <w:r>
+        <w:rPr>
+          <w:rFonts w:eastAsia="Times New Roman" w:cs="Times New Roman"/>
+          <w:color w:val="444444"/>
+        </w:rPr>
+        <w:t>Virtue is its own reward</w:t>
+      </w:r>
       <w:bookmarkStart w:id="0" w:name="_GoBack"/>
       <w:bookmarkEnd w:id="0"/>
+    </w:p>
+    <w:p>
+      <w:pPr>
+        <w:pStyle w:val="ListParagraph"/>
+        <w:numPr>
+          <w:ilvl w:val="0"/>
+          <w:numId w:val="3"/>
+        </w:numPr>
+        <w:rPr>
+          <w:rFonts w:eastAsia="Times New Roman" w:cs="Times New Roman"/>
+          <w:color w:val="444444"/>
+        </w:rPr>
+      </w:pPr>
+      <w:r>
+        <w:rPr>
+          <w:rFonts w:eastAsia="Times New Roman" w:cs="Times New Roman"/>
+          <w:color w:val="444444"/>
+        </w:rPr>
+        <w:t>One good turn deserves another</w:t>
+      </w:r>
+    </w:p>
+    <w:p>
+      <w:pPr>
+        <w:pStyle w:val="ListParagraph"/>
+        <w:numPr>
+          <w:ilvl w:val="0"/>
+          <w:numId w:val="3"/>
+        </w:numPr>
+        <w:rPr>
+          <w:rFonts w:eastAsia="Times New Roman" w:cs="Times New Roman"/>
+          <w:color w:val="444444"/>
+        </w:rPr>
+      </w:pPr>
+      <w:r>
+        <w:rPr>
+          <w:rFonts w:eastAsia="Times New Roman" w:cs="Times New Roman"/>
+          <w:color w:val="444444"/>
+        </w:rPr>
+        <w:t>United we stand, divided we fall</w:t>
+      </w:r>
+    </w:p>
+    <w:p>
+      <w:pPr>
+        <w:rPr>
+          <w:rFonts w:eastAsia="Times New Roman" w:cs="Times New Roman"/>
+          <w:color w:val="444444"/>
+        </w:rPr>
+      </w:pPr>
+    </w:p>
+    <w:p>
+      <w:pPr>
+        <w:ind w:left="1440"/>
+        <w:rPr>
+          <w:rFonts w:eastAsia="Times New Roman" w:cs="Times New Roman"/>
+          <w:color w:val="444444"/>
+        </w:rPr>
+      </w:pPr>
     </w:p>
     <w:p>
       <w:pPr>

</xml_diff>

<commit_message>
Various notes. Added to combat skills.
</commit_message>
<xml_diff>
--- a/Castlegate Academy Admissions Questionnaire.docx
+++ b/Castlegate Academy Admissions Questionnaire.docx
@@ -1399,7 +1399,18 @@
           <w:sz w:val="20"/>
           <w:szCs w:val="20"/>
         </w:rPr>
-        <w:t xml:space="preserve">This is a social club where students will learn how to play Euchre while making new friends and relieving stress through good old fashioned fun.  </w:t>
+        <w:t>This is a social club whe</w:t>
+      </w:r>
+      <w:bookmarkStart w:id="0" w:name="_GoBack"/>
+      <w:bookmarkEnd w:id="0"/>
+      <w:r>
+        <w:rPr>
+          <w:rFonts w:eastAsia="Times New Roman" w:cs="Times New Roman"/>
+          <w:color w:val="444444"/>
+          <w:sz w:val="20"/>
+          <w:szCs w:val="20"/>
+        </w:rPr>
+        <w:t xml:space="preserve">re students will learn how to play Euchre while making new friends and relieving stress through good old fashioned fun.  </w:t>
       </w:r>
     </w:p>
     <w:p>
@@ -2449,6 +2460,7 @@
           <w:color w:val="444444"/>
           <w:sz w:val="20"/>
           <w:szCs w:val="20"/>
+          <w:u w:val="single"/>
         </w:rPr>
         <w:t>Sand Volleyball Club</w:t>
       </w:r>
@@ -3618,8 +3630,6 @@
         </w:rPr>
         <w:t>Virtue is its own reward</w:t>
       </w:r>
-      <w:bookmarkStart w:id="0" w:name="_GoBack"/>
-      <w:bookmarkEnd w:id="0"/>
     </w:p>
     <w:p>
       <w:pPr>

</xml_diff>